<commit_message>
interface + diagramme de classe
</commit_message>
<xml_diff>
--- a/Cahier des charges + analyse/Cahier des charges fonctionnel et technique.docx
+++ b/Cahier des charges + analyse/Cahier des charges fonctionnel et technique.docx
@@ -8,7 +8,17 @@
       </w:r>
     </w:p>
     <w:p>
-      <w:r>
+      <w:pPr>
+        <w:rPr>
+          <w:sz w:val="32"/>
+          <w:szCs w:val="32"/>
+        </w:rPr>
+      </w:pPr>
+      <w:r>
+        <w:rPr>
+          <w:sz w:val="32"/>
+          <w:szCs w:val="32"/>
+        </w:rPr>
         <w:t>Introduction</w:t>
       </w:r>
     </w:p>
@@ -73,9 +83,24 @@
       </w:r>
     </w:p>
     <w:p/>
+    <w:p>
+      <w:r>
+        <w:br w:type="page"/>
+      </w:r>
+    </w:p>
     <w:p/>
     <w:p>
-      <w:r>
+      <w:pPr>
+        <w:rPr>
+          <w:sz w:val="32"/>
+          <w:szCs w:val="32"/>
+        </w:rPr>
+      </w:pPr>
+      <w:r>
+        <w:rPr>
+          <w:sz w:val="32"/>
+          <w:szCs w:val="32"/>
+        </w:rPr>
         <w:t>Les objectifs</w:t>
       </w:r>
     </w:p>
@@ -207,17 +232,35 @@
         <w:t>La synthèse vocale peut être utilisée pour énoncer le nom de l'exercice ou de la séquence ainsi que la durée de l'exercice ou de la séquence.</w:t>
       </w:r>
     </w:p>
+    <w:p>
+      <w:r>
+        <w:br w:type="page"/>
+      </w:r>
+    </w:p>
     <w:p/>
     <w:p>
-      <w:r>
-        <w:t xml:space="preserve"> </w:t>
-      </w:r>
-      <w:r>
-        <w:br/>
-      </w:r>
-    </w:p>
-    <w:p/>
-    <w:p/>
+      <w:pPr>
+        <w:rPr>
+          <w:sz w:val="32"/>
+          <w:szCs w:val="32"/>
+        </w:rPr>
+      </w:pPr>
+      <w:r>
+        <w:rPr>
+          <w:sz w:val="32"/>
+          <w:szCs w:val="32"/>
+        </w:rPr>
+        <w:t>Les fonctions de l'application</w:t>
+      </w:r>
+    </w:p>
+    <w:p>
+      <w:pPr>
+        <w:rPr>
+          <w:sz w:val="32"/>
+          <w:szCs w:val="32"/>
+        </w:rPr>
+      </w:pPr>
+    </w:p>
     <w:sectPr>
       <w:pgSz w:w="11906" w:h="16838"/>
       <w:pgMar w:top="1417" w:right="1417" w:bottom="1417" w:left="1417" w:header="708" w:footer="708" w:gutter="0"/>
@@ -691,7 +734,7 @@
   <a:extraClrSchemeLst/>
   <a:extLst>
     <a:ext uri="{05A4C25C-085E-4340-85A3-A5531E510DB2}">
-      <thm15:themeFamily xmlns="" xmlns:thm15="http://schemas.microsoft.com/office/thememl/2012/main" name="Office Theme" id="{62F939B6-93AF-4DB8-9C6B-D6C7DFDC589F}" vid="{4A3C46E8-61CC-4603-A589-7422A47A8E4A}"/>
+      <thm15:themeFamily xmlns:thm15="http://schemas.microsoft.com/office/thememl/2012/main" xmlns="" name="Office Theme" id="{62F939B6-93AF-4DB8-9C6B-D6C7DFDC589F}" vid="{4A3C46E8-61CC-4603-A589-7422A47A8E4A}"/>
     </a:ext>
   </a:extLst>
 </a:theme>

</xml_diff>